<commit_message>
updated register and login use case
</commit_message>
<xml_diff>
--- a/Documentation/Usecase Documents/Usecase Login/Login.docx
+++ b/Documentation/Usecase Documents/Usecase Login/Login.docx
@@ -16,11 +16,9 @@
       <w:r>
         <w:fldChar w:fldCharType="separate"/>
       </w:r>
-      <w:proofErr w:type="spellStart"/>
       <w:r>
         <w:t>CookieApp</w:t>
       </w:r>
-      <w:proofErr w:type="spellEnd"/>
       <w:r>
         <w:fldChar w:fldCharType="end"/>
       </w:r>
@@ -73,15 +71,7 @@
         <w:pStyle w:val="InfoBlue"/>
       </w:pPr>
       <w:r>
-        <w:t>[Note: The following template is provided for use with the Rational Unified Process. Text enclosed in square brackets and displayed in blue italics (style=</w:t>
-      </w:r>
-      <w:proofErr w:type="spellStart"/>
-      <w:r>
-        <w:t>InfoBlue</w:t>
-      </w:r>
-      <w:proofErr w:type="spellEnd"/>
-      <w:r>
-        <w:t>) is included to provide guidance to the author and should be deleted before publishing the document. A paragraph entered following this style will automatically be set to normal (style=Body Text).]</w:t>
+        <w:t>[Note: The following template is provided for use with the Rational Unified Process. Text enclosed in square brackets and displayed in blue italics (style=InfoBlue) is included to provide guidance to the author and should be deleted before publishing the document. A paragraph entered following this style will automatically be set to normal (style=Body Text).]</w:t>
       </w:r>
     </w:p>
     <w:p>
@@ -1459,8 +1449,6 @@
       <w:r>
         <w:br w:type="page"/>
       </w:r>
-      <w:bookmarkStart w:id="0" w:name="_GoBack"/>
-      <w:bookmarkEnd w:id="0"/>
     </w:p>
     <w:p>
       <w:pPr>
@@ -1475,15 +1463,15 @@
           <w:numId w:val="1"/>
         </w:numPr>
       </w:pPr>
-      <w:bookmarkStart w:id="1" w:name="_Toc423410238"/>
-      <w:bookmarkStart w:id="2" w:name="_Toc425054504"/>
-      <w:bookmarkStart w:id="3" w:name="_Toc275417112"/>
+      <w:bookmarkStart w:id="0" w:name="_Toc423410238"/>
+      <w:bookmarkStart w:id="1" w:name="_Toc425054504"/>
+      <w:bookmarkStart w:id="2" w:name="_Toc275417112"/>
+      <w:bookmarkEnd w:id="0"/>
       <w:bookmarkEnd w:id="1"/>
+      <w:r>
+        <w:t>Login</w:t>
+      </w:r>
       <w:bookmarkEnd w:id="2"/>
-      <w:r>
-        <w:t>Login</w:t>
-      </w:r>
-      <w:bookmarkEnd w:id="3"/>
     </w:p>
     <w:p>
       <w:pPr>
@@ -1493,30 +1481,22 @@
           <w:numId w:val="1"/>
         </w:numPr>
       </w:pPr>
-      <w:bookmarkStart w:id="4" w:name="_Toc508098430"/>
-      <w:bookmarkStart w:id="5" w:name="_Toc275417113"/>
+      <w:bookmarkStart w:id="3" w:name="_Toc508098430"/>
+      <w:bookmarkStart w:id="4" w:name="_Toc275417113"/>
+      <w:bookmarkEnd w:id="3"/>
+      <w:r>
+        <w:t>Brief Description</w:t>
+      </w:r>
       <w:bookmarkEnd w:id="4"/>
-      <w:r>
-        <w:t>Brief Description</w:t>
-      </w:r>
+    </w:p>
+    <w:p>
+      <w:bookmarkStart w:id="5" w:name="_Toc4234102381"/>
+      <w:bookmarkStart w:id="6" w:name="_Toc4250545041"/>
       <w:bookmarkEnd w:id="5"/>
-    </w:p>
-    <w:p>
-      <w:bookmarkStart w:id="6" w:name="_Toc4234102381"/>
-      <w:bookmarkStart w:id="7" w:name="_Toc4250545041"/>
       <w:bookmarkEnd w:id="6"/>
-      <w:bookmarkEnd w:id="7"/>
       <w:r>
         <w:tab/>
-        <w:t xml:space="preserve">The user logs in to be able to access </w:t>
-      </w:r>
-      <w:proofErr w:type="gramStart"/>
-      <w:r>
-        <w:t>functions, that</w:t>
-      </w:r>
-      <w:proofErr w:type="gramEnd"/>
-      <w:r>
-        <w:t xml:space="preserve"> need identification.</w:t>
+        <w:t>The user logs in to be able to access functions, that need identification.</w:t>
       </w:r>
     </w:p>
     <w:p>
@@ -1528,17 +1508,17 @@
           <w:numId w:val="1"/>
         </w:numPr>
       </w:pPr>
-      <w:bookmarkStart w:id="8" w:name="_Toc423410239"/>
-      <w:bookmarkStart w:id="9" w:name="_Toc425054505"/>
-      <w:bookmarkStart w:id="10" w:name="_Toc508098431"/>
-      <w:bookmarkStart w:id="11" w:name="_Toc275417114"/>
+      <w:bookmarkStart w:id="7" w:name="_Toc423410239"/>
+      <w:bookmarkStart w:id="8" w:name="_Toc425054505"/>
+      <w:bookmarkStart w:id="9" w:name="_Toc508098431"/>
+      <w:bookmarkStart w:id="10" w:name="_Toc275417114"/>
+      <w:bookmarkEnd w:id="7"/>
       <w:bookmarkEnd w:id="8"/>
       <w:bookmarkEnd w:id="9"/>
+      <w:r>
+        <w:t>Flow of Events</w:t>
+      </w:r>
       <w:bookmarkEnd w:id="10"/>
-      <w:r>
-        <w:t>Flow of Events</w:t>
-      </w:r>
-      <w:bookmarkEnd w:id="11"/>
     </w:p>
     <w:p>
       <w:pPr>
@@ -1549,17 +1529,17 @@
           <w:numId w:val="1"/>
         </w:numPr>
       </w:pPr>
-      <w:bookmarkStart w:id="12" w:name="_Toc423410240"/>
-      <w:bookmarkStart w:id="13" w:name="_Toc425054506"/>
-      <w:bookmarkStart w:id="14" w:name="_Toc508098432"/>
-      <w:bookmarkStart w:id="15" w:name="_Toc275417115"/>
+      <w:bookmarkStart w:id="11" w:name="_Toc423410240"/>
+      <w:bookmarkStart w:id="12" w:name="_Toc425054506"/>
+      <w:bookmarkStart w:id="13" w:name="_Toc508098432"/>
+      <w:bookmarkStart w:id="14" w:name="_Toc275417115"/>
       <w:r>
         <w:t>Basic Flow</w:t>
       </w:r>
+      <w:bookmarkEnd w:id="11"/>
       <w:bookmarkEnd w:id="12"/>
       <w:bookmarkEnd w:id="13"/>
       <w:bookmarkEnd w:id="14"/>
-      <w:bookmarkEnd w:id="15"/>
       <w:r>
         <w:t xml:space="preserve"> </w:t>
       </w:r>
@@ -1623,6 +1603,8 @@
         <w:suppressAutoHyphens w:val="0"/>
         <w:spacing w:line="240" w:lineRule="auto"/>
       </w:pPr>
+      <w:bookmarkStart w:id="15" w:name="_GoBack"/>
+      <w:bookmarkEnd w:id="15"/>
     </w:p>
     <w:p>
       <w:pPr>
@@ -1635,10 +1617,10 @@
           <w:noProof/>
         </w:rPr>
         <w:drawing>
-          <wp:inline distT="0" distB="0" distL="0" distR="0" wp14:anchorId="29353E1E" wp14:editId="7A9CCDBA">
-            <wp:extent cx="5930900" cy="5435600"/>
+          <wp:inline distT="0" distB="0" distL="0" distR="0" wp14:anchorId="40F05438" wp14:editId="4C55B2C6">
+            <wp:extent cx="5943600" cy="4626610"/>
             <wp:effectExtent l="0" t="0" r="0" b="0"/>
-            <wp:docPr id="1" name="Picture 1" descr="Macintosh SSD:Users:christianverdion:CookieApp:Documentation:Usecase Documents:Usecase Register:Activity Diagram register.png"/>
+            <wp:docPr id="2" name="Picture 1" descr="Macintosh SSD:Users:christianverdion:CookieApp:Documentation:Usecase Documents:Usecase Login:Activity Diagram login.png"/>
             <wp:cNvGraphicFramePr>
               <a:graphicFrameLocks xmlns:a="http://schemas.openxmlformats.org/drawingml/2006/main" noChangeAspect="1"/>
             </wp:cNvGraphicFramePr>
@@ -1646,7 +1628,7 @@
               <a:graphicData uri="http://schemas.openxmlformats.org/drawingml/2006/picture">
                 <pic:pic xmlns:pic="http://schemas.openxmlformats.org/drawingml/2006/picture">
                   <pic:nvPicPr>
-                    <pic:cNvPr id="0" name="Picture 1" descr="Macintosh SSD:Users:christianverdion:CookieApp:Documentation:Usecase Documents:Usecase Register:Activity Diagram register.png"/>
+                    <pic:cNvPr id="0" name="Picture 1" descr="Macintosh SSD:Users:christianverdion:CookieApp:Documentation:Usecase Documents:Usecase Login:Activity Diagram login.png"/>
                     <pic:cNvPicPr>
                       <a:picLocks noChangeAspect="1" noChangeArrowheads="1"/>
                     </pic:cNvPicPr>
@@ -1667,7 +1649,7 @@
                   <pic:spPr bwMode="auto">
                     <a:xfrm>
                       <a:off x="0" y="0"/>
-                      <a:ext cx="5930900" cy="5435600"/>
+                      <a:ext cx="5943600" cy="4626610"/>
                     </a:xfrm>
                     <a:prstGeom prst="rect">
                       <a:avLst/>
@@ -1683,20 +1665,6 @@
           </wp:inline>
         </w:drawing>
       </w:r>
-    </w:p>
-    <w:p>
-      <w:pPr>
-        <w:widowControl/>
-        <w:suppressAutoHyphens w:val="0"/>
-        <w:spacing w:line="240" w:lineRule="auto"/>
-      </w:pPr>
-    </w:p>
-    <w:p>
-      <w:pPr>
-        <w:widowControl/>
-        <w:suppressAutoHyphens w:val="0"/>
-        <w:spacing w:line="240" w:lineRule="auto"/>
-      </w:pPr>
     </w:p>
     <w:p>
       <w:pPr>
@@ -1887,14 +1855,7 @@
       </w:pPr>
       <w:r>
         <w:tab/>
-      </w:r>
-      <w:proofErr w:type="gramStart"/>
-      <w:r>
-        <w:t>user</w:t>
-      </w:r>
-      <w:proofErr w:type="gramEnd"/>
-      <w:r>
-        <w:t xml:space="preserve"> entered to the ones that are registered.</w:t>
+        <w:t>user entered to the ones that are registered.</w:t>
       </w:r>
     </w:p>
     <w:p/>
@@ -1968,12 +1929,10 @@
       <w:bookmarkEnd w:id="32"/>
       <w:bookmarkEnd w:id="33"/>
       <w:bookmarkEnd w:id="34"/>
-      <w:proofErr w:type="spellStart"/>
       <w:r>
         <w:t>Postconditions</w:t>
       </w:r>
       <w:bookmarkEnd w:id="35"/>
-      <w:proofErr w:type="spellEnd"/>
     </w:p>
     <w:p>
       <w:pPr>
@@ -2325,11 +2284,9 @@
           <w:r>
             <w:fldChar w:fldCharType="separate"/>
           </w:r>
-          <w:proofErr w:type="spellStart"/>
           <w:r>
             <w:t>CookieApp</w:t>
           </w:r>
-          <w:proofErr w:type="spellEnd"/>
           <w:r>
             <w:fldChar w:fldCharType="end"/>
           </w:r>

</xml_diff>